<commit_message>
aktualizacja - punkt o GUI w podziale pracy (kolumna Mateusza)
</commit_message>
<xml_diff>
--- a/doc/PodstawyPrzetwarzaniaObrazu-Sprawozdanie.docx
+++ b/doc/PodstawyPrzetwarzaniaObrazu-Sprawozdanie.docx
@@ -13559,7 +13559,15 @@
               <w:rPr>
                 <w:lang w:val="pl-PL"/>
               </w:rPr>
-              <w:t>Tworzenie konspektu projektu</w:t>
+              <w:t>Tworzenie kons</w:t>
+            </w:r>
+            <w:bookmarkStart w:id="18" w:name="_GoBack"/>
+            <w:bookmarkEnd w:id="18"/>
+            <w:r>
+              <w:rPr>
+                <w:lang w:val="pl-PL"/>
+              </w:rPr>
+              <w:t>pektu projektu</w:t>
             </w:r>
           </w:p>
           <w:p>
@@ -13578,15 +13586,18 @@
             </w:pPr>
             <w:r>
               <w:rPr>
+                <w:rFonts w:cs="Arial"/>
+                <w:color w:val="222222"/>
+                <w:shd w:val="clear" w:color="auto" w:fill="FFFFFF"/>
                 <w:lang w:val="pl-PL"/>
               </w:rPr>
-              <w:t xml:space="preserve">Stworzenie </w:t>
+              <w:t>Stworzenie GUI na potrzeby algorytmu TACET oraz GUI do obliczania miar podobieństwa</w:t>
             </w:r>
             <w:r>
               <w:rPr>
                 <w:lang w:val="pl-PL"/>
               </w:rPr>
-              <w:t>GUI do obliczania miar podobieństwa</w:t>
+              <w:t xml:space="preserve"> </w:t>
             </w:r>
           </w:p>
           <w:p>
@@ -13831,8 +13842,6 @@
             </w:r>
           </w:p>
         </w:tc>
-        <w:bookmarkStart w:id="18" w:name="_GoBack"/>
-        <w:bookmarkEnd w:id="18"/>
       </w:tr>
     </w:tbl>
     <w:p>
@@ -18111,11 +18120,11 @@
           <c:showBubbleSize val="0"/>
         </c:dLbls>
         <c:gapWidth val="150"/>
-        <c:axId val="201028736"/>
-        <c:axId val="201030272"/>
+        <c:axId val="116417280"/>
+        <c:axId val="132544768"/>
       </c:barChart>
       <c:catAx>
-        <c:axId val="201028736"/>
+        <c:axId val="116417280"/>
         <c:scaling>
           <c:orientation val="minMax"/>
         </c:scaling>
@@ -18124,7 +18133,7 @@
         <c:majorTickMark val="out"/>
         <c:minorTickMark val="none"/>
         <c:tickLblPos val="nextTo"/>
-        <c:crossAx val="201030272"/>
+        <c:crossAx val="132544768"/>
         <c:crosses val="autoZero"/>
         <c:auto val="1"/>
         <c:lblAlgn val="ctr"/>
@@ -18132,7 +18141,7 @@
         <c:noMultiLvlLbl val="0"/>
       </c:catAx>
       <c:valAx>
-        <c:axId val="201030272"/>
+        <c:axId val="132544768"/>
         <c:scaling>
           <c:orientation val="minMax"/>
         </c:scaling>
@@ -18143,7 +18152,7 @@
         <c:majorTickMark val="out"/>
         <c:minorTickMark val="none"/>
         <c:tickLblPos val="nextTo"/>
-        <c:crossAx val="201028736"/>
+        <c:crossAx val="116417280"/>
         <c:crosses val="autoZero"/>
         <c:crossBetween val="between"/>
       </c:valAx>
@@ -18543,11 +18552,11 @@
           <c:showBubbleSize val="0"/>
         </c:dLbls>
         <c:gapWidth val="150"/>
-        <c:axId val="201048064"/>
-        <c:axId val="201049600"/>
+        <c:axId val="208171392"/>
+        <c:axId val="209520512"/>
       </c:barChart>
       <c:catAx>
-        <c:axId val="201048064"/>
+        <c:axId val="208171392"/>
         <c:scaling>
           <c:orientation val="minMax"/>
         </c:scaling>
@@ -18556,7 +18565,7 @@
         <c:majorTickMark val="out"/>
         <c:minorTickMark val="none"/>
         <c:tickLblPos val="nextTo"/>
-        <c:crossAx val="201049600"/>
+        <c:crossAx val="209520512"/>
         <c:crosses val="autoZero"/>
         <c:auto val="1"/>
         <c:lblAlgn val="ctr"/>
@@ -18564,7 +18573,7 @@
         <c:noMultiLvlLbl val="0"/>
       </c:catAx>
       <c:valAx>
-        <c:axId val="201049600"/>
+        <c:axId val="209520512"/>
         <c:scaling>
           <c:orientation val="minMax"/>
         </c:scaling>
@@ -18575,7 +18584,7 @@
         <c:majorTickMark val="out"/>
         <c:minorTickMark val="none"/>
         <c:tickLblPos val="nextTo"/>
-        <c:crossAx val="201048064"/>
+        <c:crossAx val="208171392"/>
         <c:crosses val="autoZero"/>
         <c:crossBetween val="between"/>
       </c:valAx>
@@ -18975,11 +18984,11 @@
           <c:showBubbleSize val="0"/>
         </c:dLbls>
         <c:gapWidth val="150"/>
-        <c:axId val="201063040"/>
-        <c:axId val="39649664"/>
+        <c:axId val="97847936"/>
+        <c:axId val="97853824"/>
       </c:barChart>
       <c:catAx>
-        <c:axId val="201063040"/>
+        <c:axId val="97847936"/>
         <c:scaling>
           <c:orientation val="minMax"/>
         </c:scaling>
@@ -18988,7 +18997,7 @@
         <c:majorTickMark val="out"/>
         <c:minorTickMark val="none"/>
         <c:tickLblPos val="nextTo"/>
-        <c:crossAx val="39649664"/>
+        <c:crossAx val="97853824"/>
         <c:crosses val="autoZero"/>
         <c:auto val="1"/>
         <c:lblAlgn val="ctr"/>
@@ -18996,7 +19005,7 @@
         <c:noMultiLvlLbl val="0"/>
       </c:catAx>
       <c:valAx>
-        <c:axId val="39649664"/>
+        <c:axId val="97853824"/>
         <c:scaling>
           <c:orientation val="minMax"/>
         </c:scaling>
@@ -19007,7 +19016,7 @@
         <c:majorTickMark val="out"/>
         <c:minorTickMark val="none"/>
         <c:tickLblPos val="nextTo"/>
-        <c:crossAx val="201063040"/>
+        <c:crossAx val="97847936"/>
         <c:crosses val="autoZero"/>
         <c:crossBetween val="between"/>
       </c:valAx>
@@ -19316,7 +19325,7 @@
 </file>
 
 <file path=customXml/itemProps1.xml><?xml version="1.0" encoding="utf-8"?>
-<ds:datastoreItem xmlns:ds="http://schemas.openxmlformats.org/officeDocument/2006/customXml" ds:itemID="{CD1F0395-B698-48AF-AE56-FB3DD3B245AE}">
+<ds:datastoreItem xmlns:ds="http://schemas.openxmlformats.org/officeDocument/2006/customXml" ds:itemID="{9039D80D-0574-440F-9184-3780FCED6AA6}">
   <ds:schemaRefs>
     <ds:schemaRef ds:uri="http://schemas.openxmlformats.org/officeDocument/2006/bibliography"/>
   </ds:schemaRefs>

</xml_diff>